<commit_message>
Add Neo4j image file to the repository
</commit_message>
<xml_diff>
--- a/DOC/Teoria.docx
+++ b/DOC/Teoria.docx
@@ -1,6 +1,6 @@
 
 <file path=word/document.xml><?xml version="1.0" encoding="utf-8"?>
-<w:document xmlns:wpc="http://schemas.microsoft.com/office/word/2010/wordprocessingCanvas" xmlns:cx="http://schemas.microsoft.com/office/drawing/2014/chartex" xmlns:cx1="http://schemas.microsoft.com/office/drawing/2015/9/8/chartex" xmlns:cx2="http://schemas.microsoft.com/office/drawing/2015/10/21/chartex" xmlns:cx3="http://schemas.microsoft.com/office/drawing/2016/5/9/chartex" xmlns:cx4="http://schemas.microsoft.com/office/drawing/2016/5/10/chartex" xmlns:cx5="http://schemas.microsoft.com/office/drawing/2016/5/11/chartex" xmlns:cx6="http://schemas.microsoft.com/office/drawing/2016/5/12/chartex" xmlns:cx7="http://schemas.microsoft.com/office/drawing/2016/5/13/chartex" xmlns:cx8="http://schemas.microsoft.com/office/drawing/2016/5/14/chartex" xmlns:mc="http://schemas.openxmlformats.org/markup-compatibility/2006" xmlns:aink="http://schemas.microsoft.com/office/drawing/2016/ink" xmlns:am3d="http://schemas.microsoft.com/office/drawing/2017/model3d" xmlns:o="urn:schemas-microsoft-com:office:office" xmlns:oel="http://schemas.microsoft.com/office/2019/extlst" xmlns:r="http://schemas.openxmlformats.org/officeDocument/2006/relationships" xmlns:m="http://schemas.openxmlformats.org/officeDocument/2006/math" xmlns:v="urn:schemas-microsoft-com:vml" xmlns:wp14="http://schemas.microsoft.com/office/word/2010/wordprocessingDrawing" xmlns:wp="http://schemas.openxmlformats.org/drawingml/2006/wordprocessingDrawing" xmlns:w10="urn:schemas-microsoft-com:office:word" xmlns:w="http://schemas.openxmlformats.org/wordprocessingml/2006/main" xmlns:w14="http://schemas.microsoft.com/office/word/2010/wordml" xmlns:w15="http://schemas.microsoft.com/office/word/2012/wordml" xmlns:w16cex="http://schemas.microsoft.com/office/word/2018/wordml/cex" xmlns:w16cid="http://schemas.microsoft.com/office/word/2016/wordml/cid" xmlns:w16="http://schemas.microsoft.com/office/word/2018/wordml" xmlns:w16du="http://schemas.microsoft.com/office/word/2023/wordml/word16du" xmlns:w16sdtdh="http://schemas.microsoft.com/office/word/2020/wordml/sdtdatahash" xmlns:w16sdtfl="http://schemas.microsoft.com/office/word/2024/wordml/sdtformatlock" xmlns:w16se="http://schemas.microsoft.com/office/word/2015/wordml/symex" xmlns:wpg="http://schemas.microsoft.com/office/word/2010/wordprocessingGroup" xmlns:wpi="http://schemas.microsoft.com/office/word/2010/wordprocessingInk" xmlns:wne="http://schemas.microsoft.com/office/word/2006/wordml" xmlns:wps="http://schemas.microsoft.com/office/word/2010/wordprocessingShape" mc:Ignorable="w14 w15 w16se w16cid w16 w16cex w16sdtdh w16sdtfl w16du wp14">
+<w:document xmlns:wpc="http://schemas.microsoft.com/office/word/2010/wordprocessingCanvas" xmlns:cx="http://schemas.microsoft.com/office/drawing/2014/chartex" xmlns:cx1="http://schemas.microsoft.com/office/drawing/2015/9/8/chartex" xmlns:cx2="http://schemas.microsoft.com/office/drawing/2015/10/21/chartex" xmlns:cx3="http://schemas.microsoft.com/office/drawing/2016/5/9/chartex" xmlns:cx4="http://schemas.microsoft.com/office/drawing/2016/5/10/chartex" xmlns:cx5="http://schemas.microsoft.com/office/drawing/2016/5/11/chartex" xmlns:cx6="http://schemas.microsoft.com/office/drawing/2016/5/12/chartex" xmlns:cx7="http://schemas.microsoft.com/office/drawing/2016/5/13/chartex" xmlns:cx8="http://schemas.microsoft.com/office/drawing/2016/5/14/chartex" xmlns:mc="http://schemas.openxmlformats.org/markup-compatibility/2006" xmlns:aink="http://schemas.microsoft.com/office/drawing/2016/ink" xmlns:am3d="http://schemas.microsoft.com/office/drawing/2017/model3d" xmlns:o="urn:schemas-microsoft-com:office:office" xmlns:oel="http://schemas.microsoft.com/office/2019/extlst" xmlns:r="http://schemas.openxmlformats.org/officeDocument/2006/relationships" xmlns:m="http://schemas.openxmlformats.org/officeDocument/2006/math" xmlns:v="urn:schemas-microsoft-com:vml" xmlns:wp14="http://schemas.microsoft.com/office/word/2010/wordprocessingDrawing" xmlns:wp="http://schemas.openxmlformats.org/drawingml/2006/wordprocessingDrawing" xmlns:w10="urn:schemas-microsoft-com:office:word" xmlns:w="http://schemas.openxmlformats.org/wordprocessingml/2006/main" xmlns:w14="http://schemas.microsoft.com/office/word/2010/wordml" xmlns:w15="http://schemas.microsoft.com/office/word/2012/wordml" xmlns:w16cex="http://schemas.microsoft.com/office/word/2018/wordml/cex" xmlns:w16cid="http://schemas.microsoft.com/office/word/2016/wordml/cid" xmlns:w16="http://schemas.microsoft.com/office/word/2018/wordml" xmlns:w16sdtdh="http://schemas.microsoft.com/office/word/2020/wordml/sdtdatahash" xmlns:w16se="http://schemas.microsoft.com/office/word/2015/wordml/symex" xmlns:wpg="http://schemas.microsoft.com/office/word/2010/wordprocessingGroup" xmlns:wpi="http://schemas.microsoft.com/office/word/2010/wordprocessingInk" xmlns:wne="http://schemas.microsoft.com/office/word/2006/wordml" xmlns:wps="http://schemas.microsoft.com/office/word/2010/wordprocessingShape" mc:Ignorable="w14 w15 w16se w16cid w16 w16cex w16sdtdh wp14">
   <w:body>
     <w:p>
       <w:pPr>
@@ -129,7 +129,47 @@
           <w:szCs w:val="28"/>
           <w:lang w:val="en-US"/>
         </w:rPr>
-        <w:t>(Bob) --[WORKS_AT]--&gt; (CompanyX)</w:t>
+        <w:t>(Bob) --[WORKS_</w:t>
+      </w:r>
+      <w:proofErr w:type="gramStart"/>
+      <w:r>
+        <w:rPr>
+          <w:rFonts w:ascii="Times New Roman" w:eastAsia="Times New Roman" w:hAnsi="Times New Roman" w:cs="Times New Roman"/>
+          <w:sz w:val="28"/>
+          <w:szCs w:val="28"/>
+          <w:lang w:val="en-US"/>
+        </w:rPr>
+        <w:t>AT]--</w:t>
+      </w:r>
+      <w:proofErr w:type="gramEnd"/>
+      <w:r>
+        <w:rPr>
+          <w:rFonts w:ascii="Times New Roman" w:eastAsia="Times New Roman" w:hAnsi="Times New Roman" w:cs="Times New Roman"/>
+          <w:sz w:val="28"/>
+          <w:szCs w:val="28"/>
+          <w:lang w:val="en-US"/>
+        </w:rPr>
+        <w:t>&gt; (</w:t>
+      </w:r>
+      <w:proofErr w:type="spellStart"/>
+      <w:r>
+        <w:rPr>
+          <w:rFonts w:ascii="Times New Roman" w:eastAsia="Times New Roman" w:hAnsi="Times New Roman" w:cs="Times New Roman"/>
+          <w:sz w:val="28"/>
+          <w:szCs w:val="28"/>
+          <w:lang w:val="en-US"/>
+        </w:rPr>
+        <w:t>CompanyX</w:t>
+      </w:r>
+      <w:proofErr w:type="spellEnd"/>
+      <w:r>
+        <w:rPr>
+          <w:rFonts w:ascii="Times New Roman" w:eastAsia="Times New Roman" w:hAnsi="Times New Roman" w:cs="Times New Roman"/>
+          <w:sz w:val="28"/>
+          <w:szCs w:val="28"/>
+          <w:lang w:val="en-US"/>
+        </w:rPr>
+        <w:t>)</w:t>
       </w:r>
     </w:p>
     <w:p>
@@ -1229,7 +1269,27 @@
           <w:szCs w:val="28"/>
           <w:lang w:val="en-US"/>
         </w:rPr>
-        <w:t>set&lt;T&gt; – np. { "football", "gaming" }</w:t>
+        <w:t xml:space="preserve">set&lt;T&gt; – np. </w:t>
+      </w:r>
+      <w:proofErr w:type="gramStart"/>
+      <w:r>
+        <w:rPr>
+          <w:rFonts w:ascii="Times New Roman" w:eastAsia="Times New Roman" w:hAnsi="Times New Roman" w:cs="Times New Roman"/>
+          <w:sz w:val="28"/>
+          <w:szCs w:val="28"/>
+          <w:lang w:val="en-US"/>
+        </w:rPr>
+        <w:t>{ "</w:t>
+      </w:r>
+      <w:proofErr w:type="gramEnd"/>
+      <w:r>
+        <w:rPr>
+          <w:rFonts w:ascii="Times New Roman" w:eastAsia="Times New Roman" w:hAnsi="Times New Roman" w:cs="Times New Roman"/>
+          <w:sz w:val="28"/>
+          <w:szCs w:val="28"/>
+          <w:lang w:val="en-US"/>
+        </w:rPr>
+        <w:t>football", "gaming" }</w:t>
       </w:r>
     </w:p>
     <w:p>
@@ -1252,7 +1312,27 @@
           <w:szCs w:val="28"/>
           <w:lang w:val="en-US"/>
         </w:rPr>
-        <w:t>map&lt;K, V&gt; – np. { "home": "123456", "work": "654321" }</w:t>
+        <w:t xml:space="preserve">map&lt;K, V&gt; – np. </w:t>
+      </w:r>
+      <w:proofErr w:type="gramStart"/>
+      <w:r>
+        <w:rPr>
+          <w:rFonts w:ascii="Times New Roman" w:eastAsia="Times New Roman" w:hAnsi="Times New Roman" w:cs="Times New Roman"/>
+          <w:sz w:val="28"/>
+          <w:szCs w:val="28"/>
+          <w:lang w:val="en-US"/>
+        </w:rPr>
+        <w:t>{ "</w:t>
+      </w:r>
+      <w:proofErr w:type="gramEnd"/>
+      <w:r>
+        <w:rPr>
+          <w:rFonts w:ascii="Times New Roman" w:eastAsia="Times New Roman" w:hAnsi="Times New Roman" w:cs="Times New Roman"/>
+          <w:sz w:val="28"/>
+          <w:szCs w:val="28"/>
+          <w:lang w:val="en-US"/>
+        </w:rPr>
+        <w:t>home": "123456", "work": "654321" }</w:t>
       </w:r>
     </w:p>
     <w:p>
@@ -1888,7 +1968,27 @@
           <w:szCs w:val="28"/>
           <w:lang w:val="en-US"/>
         </w:rPr>
-        <w:t>Object – np. { "name": "Alice", "age": 30 }</w:t>
+        <w:t xml:space="preserve">Object – np. </w:t>
+      </w:r>
+      <w:proofErr w:type="gramStart"/>
+      <w:r>
+        <w:rPr>
+          <w:rFonts w:ascii="Times New Roman" w:eastAsia="Times New Roman" w:hAnsi="Times New Roman" w:cs="Times New Roman"/>
+          <w:sz w:val="28"/>
+          <w:szCs w:val="28"/>
+          <w:lang w:val="en-US"/>
+        </w:rPr>
+        <w:t>{ "</w:t>
+      </w:r>
+      <w:proofErr w:type="gramEnd"/>
+      <w:r>
+        <w:rPr>
+          <w:rFonts w:ascii="Times New Roman" w:eastAsia="Times New Roman" w:hAnsi="Times New Roman" w:cs="Times New Roman"/>
+          <w:sz w:val="28"/>
+          <w:szCs w:val="28"/>
+          <w:lang w:val="en-US"/>
+        </w:rPr>
+        <w:t>name": "Alice", "age": 30 }</w:t>
       </w:r>
       <w:r>
         <w:rPr>
@@ -2051,7 +2151,7 @@
     </w:p>
     <w:p>
       <w:pPr>
-        <w:pStyle w:val="Nagwek1"/>
+        <w:pStyle w:val="Heading1"/>
         <w:keepNext w:val="0"/>
         <w:keepLines w:val="0"/>
         <w:pBdr>
@@ -3614,7 +3714,38 @@
                 <w:szCs w:val="28"/>
                 <w:lang w:val="en-US"/>
               </w:rPr>
-              <w:t>List with apoc.coll.toSet()</w:t>
+              <w:t xml:space="preserve">List with </w:t>
+            </w:r>
+            <w:proofErr w:type="spellStart"/>
+            <w:proofErr w:type="gramStart"/>
+            <w:r>
+              <w:rPr>
+                <w:rFonts w:ascii="Times New Roman" w:eastAsia="Times New Roman" w:hAnsi="Times New Roman" w:cs="Times New Roman"/>
+                <w:sz w:val="28"/>
+                <w:szCs w:val="28"/>
+                <w:lang w:val="en-US"/>
+              </w:rPr>
+              <w:t>apoc.coll</w:t>
+            </w:r>
+            <w:proofErr w:type="gramEnd"/>
+            <w:r>
+              <w:rPr>
+                <w:rFonts w:ascii="Times New Roman" w:eastAsia="Times New Roman" w:hAnsi="Times New Roman" w:cs="Times New Roman"/>
+                <w:sz w:val="28"/>
+                <w:szCs w:val="28"/>
+                <w:lang w:val="en-US"/>
+              </w:rPr>
+              <w:t>.toSet</w:t>
+            </w:r>
+            <w:proofErr w:type="spellEnd"/>
+            <w:r>
+              <w:rPr>
+                <w:rFonts w:ascii="Times New Roman" w:eastAsia="Times New Roman" w:hAnsi="Times New Roman" w:cs="Times New Roman"/>
+                <w:sz w:val="28"/>
+                <w:szCs w:val="28"/>
+                <w:lang w:val="en-US"/>
+              </w:rPr>
+              <w:t>()</w:t>
             </w:r>
           </w:p>
           <w:p>
@@ -4121,6 +4252,553 @@
         </w:rPr>
       </w:pPr>
     </w:p>
+    <w:p>
+      <w:pPr>
+        <w:rPr>
+          <w:rFonts w:ascii="Times New Roman" w:eastAsia="Times New Roman" w:hAnsi="Times New Roman" w:cs="Times New Roman"/>
+          <w:sz w:val="28"/>
+          <w:szCs w:val="28"/>
+        </w:rPr>
+      </w:pPr>
+      <w:r>
+        <w:rPr>
+          <w:rFonts w:ascii="Times New Roman" w:eastAsia="Times New Roman" w:hAnsi="Times New Roman" w:cs="Times New Roman"/>
+          <w:sz w:val="28"/>
+          <w:szCs w:val="28"/>
+        </w:rPr>
+        <w:lastRenderedPageBreak/>
+        <w:t>Neo4j:</w:t>
+      </w:r>
+    </w:p>
+    <w:p>
+      <w:pPr>
+        <w:rPr>
+          <w:rFonts w:ascii="Times New Roman" w:eastAsia="Times New Roman" w:hAnsi="Times New Roman" w:cs="Times New Roman"/>
+          <w:sz w:val="28"/>
+          <w:szCs w:val="28"/>
+        </w:rPr>
+      </w:pPr>
+      <w:r>
+        <w:rPr>
+          <w:rFonts w:ascii="Times New Roman" w:eastAsia="Times New Roman" w:hAnsi="Times New Roman" w:cs="Times New Roman"/>
+          <w:sz w:val="28"/>
+          <w:szCs w:val="28"/>
+        </w:rPr>
+        <w:t>Klasy -</w:t>
+      </w:r>
+      <w:r>
+        <w:rPr>
+          <w:rFonts w:ascii="Times New Roman" w:eastAsia="Times New Roman" w:hAnsi="Times New Roman" w:cs="Times New Roman"/>
+          <w:sz w:val="28"/>
+          <w:szCs w:val="28"/>
+        </w:rPr>
+        <w:t xml:space="preserve"> K</w:t>
+      </w:r>
+      <w:r>
+        <w:rPr>
+          <w:rFonts w:ascii="Times New Roman" w:eastAsia="Times New Roman" w:hAnsi="Times New Roman" w:cs="Times New Roman"/>
+          <w:sz w:val="28"/>
+          <w:szCs w:val="28"/>
+        </w:rPr>
+        <w:t xml:space="preserve">lasa </w:t>
+      </w:r>
+      <w:r>
+        <w:rPr>
+          <w:rFonts w:ascii="Times New Roman" w:eastAsia="Times New Roman" w:hAnsi="Times New Roman" w:cs="Times New Roman"/>
+          <w:sz w:val="28"/>
+          <w:szCs w:val="28"/>
+        </w:rPr>
+        <w:t>jest</w:t>
+      </w:r>
+      <w:r>
+        <w:rPr>
+          <w:rFonts w:ascii="Times New Roman" w:eastAsia="Times New Roman" w:hAnsi="Times New Roman" w:cs="Times New Roman"/>
+          <w:sz w:val="28"/>
+          <w:szCs w:val="28"/>
+        </w:rPr>
+        <w:t xml:space="preserve"> </w:t>
+      </w:r>
+      <w:r>
+        <w:rPr>
+          <w:rFonts w:ascii="Times New Roman" w:eastAsia="Times New Roman" w:hAnsi="Times New Roman" w:cs="Times New Roman"/>
+          <w:sz w:val="28"/>
+          <w:szCs w:val="28"/>
+        </w:rPr>
+        <w:t>reprezentowana jako etykieta węzła.</w:t>
+      </w:r>
+    </w:p>
+    <w:p>
+      <w:pPr>
+        <w:rPr>
+          <w:rFonts w:ascii="Times New Roman" w:eastAsia="Times New Roman" w:hAnsi="Times New Roman" w:cs="Times New Roman"/>
+          <w:sz w:val="28"/>
+          <w:szCs w:val="28"/>
+        </w:rPr>
+      </w:pPr>
+      <w:r>
+        <w:rPr>
+          <w:rFonts w:ascii="Times New Roman" w:eastAsia="Times New Roman" w:hAnsi="Times New Roman" w:cs="Times New Roman"/>
+          <w:sz w:val="28"/>
+          <w:szCs w:val="28"/>
+        </w:rPr>
+        <w:t xml:space="preserve">Obiekty </w:t>
+      </w:r>
+      <w:r>
+        <w:rPr>
+          <w:rFonts w:ascii="Times New Roman" w:eastAsia="Times New Roman" w:hAnsi="Times New Roman" w:cs="Times New Roman"/>
+          <w:sz w:val="28"/>
+          <w:szCs w:val="28"/>
+        </w:rPr>
+        <w:t>–</w:t>
+      </w:r>
+      <w:r>
+        <w:rPr>
+          <w:rFonts w:ascii="Times New Roman" w:eastAsia="Times New Roman" w:hAnsi="Times New Roman" w:cs="Times New Roman"/>
+          <w:sz w:val="28"/>
+          <w:szCs w:val="28"/>
+        </w:rPr>
+        <w:t xml:space="preserve"> Węzł</w:t>
+      </w:r>
+      <w:r>
+        <w:rPr>
+          <w:rFonts w:ascii="Times New Roman" w:eastAsia="Times New Roman" w:hAnsi="Times New Roman" w:cs="Times New Roman"/>
+          <w:sz w:val="28"/>
+          <w:szCs w:val="28"/>
+        </w:rPr>
+        <w:t>y z określonymi właściwościami</w:t>
+      </w:r>
+      <w:r>
+        <w:rPr>
+          <w:rFonts w:ascii="Times New Roman" w:eastAsia="Times New Roman" w:hAnsi="Times New Roman" w:cs="Times New Roman"/>
+          <w:sz w:val="28"/>
+          <w:szCs w:val="28"/>
+        </w:rPr>
+        <w:t>.</w:t>
+      </w:r>
+    </w:p>
+    <w:p>
+      <w:pPr>
+        <w:rPr>
+          <w:rFonts w:ascii="Times New Roman" w:eastAsia="Times New Roman" w:hAnsi="Times New Roman" w:cs="Times New Roman"/>
+          <w:sz w:val="28"/>
+          <w:szCs w:val="28"/>
+        </w:rPr>
+      </w:pPr>
+      <w:r>
+        <w:rPr>
+          <w:rFonts w:ascii="Times New Roman" w:eastAsia="Times New Roman" w:hAnsi="Times New Roman" w:cs="Times New Roman"/>
+          <w:sz w:val="28"/>
+          <w:szCs w:val="28"/>
+        </w:rPr>
+        <w:t>Dziedziczenie – Etykieta węzła.</w:t>
+      </w:r>
+    </w:p>
+    <w:p>
+      <w:pPr>
+        <w:rPr>
+          <w:rFonts w:ascii="Times New Roman" w:eastAsia="Times New Roman" w:hAnsi="Times New Roman" w:cs="Times New Roman"/>
+          <w:sz w:val="28"/>
+          <w:szCs w:val="28"/>
+        </w:rPr>
+      </w:pPr>
+      <w:r>
+        <w:rPr>
+          <w:rFonts w:ascii="Times New Roman" w:eastAsia="Times New Roman" w:hAnsi="Times New Roman" w:cs="Times New Roman"/>
+          <w:sz w:val="28"/>
+          <w:szCs w:val="28"/>
+        </w:rPr>
+        <w:t>Relacje między obiektami – Krawędzie między węzłami.</w:t>
+      </w:r>
+    </w:p>
+    <w:p>
+      <w:pPr>
+        <w:rPr>
+          <w:rFonts w:ascii="Times New Roman" w:eastAsia="Times New Roman" w:hAnsi="Times New Roman" w:cs="Times New Roman"/>
+          <w:sz w:val="28"/>
+          <w:szCs w:val="28"/>
+        </w:rPr>
+      </w:pPr>
+    </w:p>
+    <w:p>
+      <w:pPr>
+        <w:rPr>
+          <w:rFonts w:ascii="Times New Roman" w:eastAsia="Times New Roman" w:hAnsi="Times New Roman" w:cs="Times New Roman"/>
+          <w:sz w:val="28"/>
+          <w:szCs w:val="28"/>
+        </w:rPr>
+      </w:pPr>
+      <w:r>
+        <w:rPr>
+          <w:rFonts w:ascii="Times New Roman" w:eastAsia="Times New Roman" w:hAnsi="Times New Roman" w:cs="Times New Roman"/>
+          <w:sz w:val="28"/>
+          <w:szCs w:val="28"/>
+        </w:rPr>
+        <w:t>MongoDB</w:t>
+      </w:r>
+      <w:r>
+        <w:rPr>
+          <w:rFonts w:ascii="Times New Roman" w:eastAsia="Times New Roman" w:hAnsi="Times New Roman" w:cs="Times New Roman"/>
+          <w:sz w:val="28"/>
+          <w:szCs w:val="28"/>
+        </w:rPr>
+        <w:t>:</w:t>
+      </w:r>
+    </w:p>
+    <w:p>
+      <w:pPr>
+        <w:rPr>
+          <w:rFonts w:ascii="Times New Roman" w:eastAsia="Times New Roman" w:hAnsi="Times New Roman" w:cs="Times New Roman"/>
+          <w:sz w:val="28"/>
+          <w:szCs w:val="28"/>
+        </w:rPr>
+      </w:pPr>
+      <w:r>
+        <w:rPr>
+          <w:rFonts w:ascii="Times New Roman" w:eastAsia="Times New Roman" w:hAnsi="Times New Roman" w:cs="Times New Roman"/>
+          <w:sz w:val="28"/>
+          <w:szCs w:val="28"/>
+        </w:rPr>
+        <w:t xml:space="preserve">Klasy </w:t>
+      </w:r>
+      <w:r>
+        <w:rPr>
+          <w:rFonts w:ascii="Times New Roman" w:eastAsia="Times New Roman" w:hAnsi="Times New Roman" w:cs="Times New Roman"/>
+          <w:sz w:val="28"/>
+          <w:szCs w:val="28"/>
+        </w:rPr>
+        <w:t>–</w:t>
+      </w:r>
+      <w:r>
+        <w:rPr>
+          <w:rFonts w:ascii="Times New Roman" w:eastAsia="Times New Roman" w:hAnsi="Times New Roman" w:cs="Times New Roman"/>
+          <w:sz w:val="28"/>
+          <w:szCs w:val="28"/>
+        </w:rPr>
+        <w:t xml:space="preserve"> </w:t>
+      </w:r>
+      <w:r>
+        <w:rPr>
+          <w:rFonts w:ascii="Times New Roman" w:eastAsia="Times New Roman" w:hAnsi="Times New Roman" w:cs="Times New Roman"/>
+          <w:sz w:val="28"/>
+          <w:szCs w:val="28"/>
+        </w:rPr>
+        <w:t>Nie istnieją.</w:t>
+      </w:r>
+    </w:p>
+    <w:p>
+      <w:pPr>
+        <w:rPr>
+          <w:rFonts w:ascii="Times New Roman" w:eastAsia="Times New Roman" w:hAnsi="Times New Roman" w:cs="Times New Roman"/>
+          <w:sz w:val="28"/>
+          <w:szCs w:val="28"/>
+        </w:rPr>
+      </w:pPr>
+      <w:r>
+        <w:rPr>
+          <w:rFonts w:ascii="Times New Roman" w:eastAsia="Times New Roman" w:hAnsi="Times New Roman" w:cs="Times New Roman"/>
+          <w:sz w:val="28"/>
+          <w:szCs w:val="28"/>
+        </w:rPr>
+        <w:t xml:space="preserve">Obiekty – </w:t>
+      </w:r>
+      <w:r>
+        <w:rPr>
+          <w:rFonts w:ascii="Times New Roman" w:eastAsia="Times New Roman" w:hAnsi="Times New Roman" w:cs="Times New Roman"/>
+          <w:sz w:val="28"/>
+          <w:szCs w:val="28"/>
+        </w:rPr>
+        <w:t>Każdy obiekt w Pythonie można zamienić na słownik i przechowywać jako dokument</w:t>
+      </w:r>
+    </w:p>
+    <w:p>
+      <w:pPr>
+        <w:rPr>
+          <w:rFonts w:ascii="Times New Roman" w:eastAsia="Times New Roman" w:hAnsi="Times New Roman" w:cs="Times New Roman"/>
+          <w:sz w:val="28"/>
+          <w:szCs w:val="28"/>
+        </w:rPr>
+      </w:pPr>
+      <w:r>
+        <w:rPr>
+          <w:rFonts w:ascii="Times New Roman" w:eastAsia="Times New Roman" w:hAnsi="Times New Roman" w:cs="Times New Roman"/>
+          <w:sz w:val="28"/>
+          <w:szCs w:val="28"/>
+        </w:rPr>
+        <w:t xml:space="preserve">Dziedziczenie – </w:t>
+      </w:r>
+      <w:r>
+        <w:rPr>
+          <w:rFonts w:ascii="Times New Roman" w:eastAsia="Times New Roman" w:hAnsi="Times New Roman" w:cs="Times New Roman"/>
+          <w:sz w:val="28"/>
+          <w:szCs w:val="28"/>
+        </w:rPr>
+        <w:t>N</w:t>
+      </w:r>
+      <w:r>
+        <w:rPr>
+          <w:rFonts w:ascii="Times New Roman" w:eastAsia="Times New Roman" w:hAnsi="Times New Roman" w:cs="Times New Roman"/>
+          <w:sz w:val="28"/>
+          <w:szCs w:val="28"/>
+        </w:rPr>
+        <w:t xml:space="preserve">ie ma wbudowanego mechanizmu obsługi dziedziczenia, </w:t>
+      </w:r>
+      <w:r>
+        <w:rPr>
+          <w:rFonts w:ascii="Times New Roman" w:eastAsia="Times New Roman" w:hAnsi="Times New Roman" w:cs="Times New Roman"/>
+          <w:sz w:val="28"/>
+          <w:szCs w:val="28"/>
+        </w:rPr>
+        <w:t>ale możn</w:t>
+      </w:r>
+      <w:r>
+        <w:rPr>
+          <w:rFonts w:ascii="Times New Roman" w:eastAsia="Times New Roman" w:hAnsi="Times New Roman" w:cs="Times New Roman"/>
+          <w:sz w:val="28"/>
+          <w:szCs w:val="28"/>
+        </w:rPr>
+        <w:t>a</w:t>
+      </w:r>
+      <w:r>
+        <w:rPr>
+          <w:rFonts w:ascii="Times New Roman" w:eastAsia="Times New Roman" w:hAnsi="Times New Roman" w:cs="Times New Roman"/>
+          <w:sz w:val="28"/>
+          <w:szCs w:val="28"/>
+        </w:rPr>
+        <w:t xml:space="preserve"> to rozwiązać za pomocą pola _cls, które przechowuje typ obiektu</w:t>
+      </w:r>
+      <w:r>
+        <w:rPr>
+          <w:rFonts w:ascii="Times New Roman" w:eastAsia="Times New Roman" w:hAnsi="Times New Roman" w:cs="Times New Roman"/>
+          <w:sz w:val="28"/>
+          <w:szCs w:val="28"/>
+        </w:rPr>
+        <w:t xml:space="preserve">. </w:t>
+      </w:r>
+      <w:r>
+        <w:rPr>
+          <w:rFonts w:ascii="Times New Roman" w:eastAsia="Times New Roman" w:hAnsi="Times New Roman" w:cs="Times New Roman"/>
+          <w:sz w:val="28"/>
+          <w:szCs w:val="28"/>
+        </w:rPr>
+        <w:t>Podczas zapisu obiekt jest konwertowany na słownik (to_dict()), a następnie zapisywany w MongoDB.</w:t>
+      </w:r>
+    </w:p>
+    <w:p>
+      <w:pPr>
+        <w:rPr>
+          <w:rFonts w:ascii="Times New Roman" w:eastAsia="Times New Roman" w:hAnsi="Times New Roman" w:cs="Times New Roman"/>
+          <w:sz w:val="28"/>
+          <w:szCs w:val="28"/>
+        </w:rPr>
+      </w:pPr>
+      <w:r>
+        <w:rPr>
+          <w:rFonts w:ascii="Times New Roman" w:eastAsia="Times New Roman" w:hAnsi="Times New Roman" w:cs="Times New Roman"/>
+          <w:sz w:val="28"/>
+          <w:szCs w:val="28"/>
+        </w:rPr>
+        <w:t>Relacje między obiektami –</w:t>
+      </w:r>
+      <w:r>
+        <w:rPr>
+          <w:rFonts w:ascii="Times New Roman" w:eastAsia="Times New Roman" w:hAnsi="Times New Roman" w:cs="Times New Roman"/>
+          <w:sz w:val="28"/>
+          <w:szCs w:val="28"/>
+        </w:rPr>
+        <w:t xml:space="preserve"> Referencje, </w:t>
+      </w:r>
+      <w:r>
+        <w:rPr>
+          <w:rFonts w:ascii="Times New Roman" w:eastAsia="Times New Roman" w:hAnsi="Times New Roman" w:cs="Times New Roman"/>
+          <w:sz w:val="28"/>
+          <w:szCs w:val="28"/>
+        </w:rPr>
+        <w:t>czyli przechowywanie identyfikatora innego dokumentu</w:t>
+      </w:r>
+    </w:p>
+    <w:p>
+      <w:pPr>
+        <w:rPr>
+          <w:rFonts w:ascii="Times New Roman" w:eastAsia="Times New Roman" w:hAnsi="Times New Roman" w:cs="Times New Roman"/>
+          <w:sz w:val="28"/>
+          <w:szCs w:val="28"/>
+        </w:rPr>
+      </w:pPr>
+    </w:p>
+    <w:p>
+      <w:pPr>
+        <w:rPr>
+          <w:rFonts w:ascii="Times New Roman" w:eastAsia="Times New Roman" w:hAnsi="Times New Roman" w:cs="Times New Roman"/>
+          <w:sz w:val="28"/>
+          <w:szCs w:val="28"/>
+        </w:rPr>
+      </w:pPr>
+      <w:r>
+        <w:rPr>
+          <w:rFonts w:ascii="Times New Roman" w:eastAsia="Times New Roman" w:hAnsi="Times New Roman" w:cs="Times New Roman"/>
+          <w:sz w:val="28"/>
+          <w:szCs w:val="28"/>
+        </w:rPr>
+        <w:t>Cassandra:</w:t>
+      </w:r>
+    </w:p>
+    <w:p>
+      <w:pPr>
+        <w:rPr>
+          <w:rFonts w:ascii="Times New Roman" w:eastAsia="Times New Roman" w:hAnsi="Times New Roman" w:cs="Times New Roman"/>
+          <w:sz w:val="28"/>
+          <w:szCs w:val="28"/>
+        </w:rPr>
+      </w:pPr>
+      <w:r>
+        <w:rPr>
+          <w:rFonts w:ascii="Times New Roman" w:eastAsia="Times New Roman" w:hAnsi="Times New Roman" w:cs="Times New Roman"/>
+          <w:sz w:val="28"/>
+          <w:szCs w:val="28"/>
+        </w:rPr>
+        <w:t>Klasy - K</w:t>
+      </w:r>
+      <w:r>
+        <w:rPr>
+          <w:rFonts w:ascii="Times New Roman" w:eastAsia="Times New Roman" w:hAnsi="Times New Roman" w:cs="Times New Roman"/>
+          <w:sz w:val="28"/>
+          <w:szCs w:val="28"/>
+        </w:rPr>
+        <w:t xml:space="preserve">lasa </w:t>
+      </w:r>
+      <w:r>
+        <w:rPr>
+          <w:rFonts w:ascii="Times New Roman" w:eastAsia="Times New Roman" w:hAnsi="Times New Roman" w:cs="Times New Roman"/>
+          <w:sz w:val="28"/>
+          <w:szCs w:val="28"/>
+        </w:rPr>
+        <w:t xml:space="preserve">jest </w:t>
+      </w:r>
+      <w:r>
+        <w:rPr>
+          <w:rFonts w:ascii="Times New Roman" w:eastAsia="Times New Roman" w:hAnsi="Times New Roman" w:cs="Times New Roman"/>
+          <w:sz w:val="28"/>
+          <w:szCs w:val="28"/>
+        </w:rPr>
+        <w:t xml:space="preserve">reprezentowana </w:t>
+      </w:r>
+      <w:r>
+        <w:rPr>
+          <w:rFonts w:ascii="Times New Roman" w:eastAsia="Times New Roman" w:hAnsi="Times New Roman" w:cs="Times New Roman"/>
+          <w:sz w:val="28"/>
+          <w:szCs w:val="28"/>
+        </w:rPr>
+        <w:t>jako tabela</w:t>
+      </w:r>
+      <w:r>
+        <w:rPr>
+          <w:rFonts w:ascii="Times New Roman" w:eastAsia="Times New Roman" w:hAnsi="Times New Roman" w:cs="Times New Roman"/>
+          <w:sz w:val="28"/>
+          <w:szCs w:val="28"/>
+        </w:rPr>
+        <w:t>.</w:t>
+      </w:r>
+    </w:p>
+    <w:p>
+      <w:pPr>
+        <w:rPr>
+          <w:rFonts w:ascii="Times New Roman" w:eastAsia="Times New Roman" w:hAnsi="Times New Roman" w:cs="Times New Roman"/>
+          <w:sz w:val="28"/>
+          <w:szCs w:val="28"/>
+        </w:rPr>
+      </w:pPr>
+      <w:r>
+        <w:rPr>
+          <w:rFonts w:ascii="Times New Roman" w:eastAsia="Times New Roman" w:hAnsi="Times New Roman" w:cs="Times New Roman"/>
+          <w:sz w:val="28"/>
+          <w:szCs w:val="28"/>
+        </w:rPr>
+        <w:t xml:space="preserve">Obiekty – </w:t>
+      </w:r>
+      <w:r>
+        <w:rPr>
+          <w:rFonts w:ascii="Times New Roman" w:eastAsia="Times New Roman" w:hAnsi="Times New Roman" w:cs="Times New Roman"/>
+          <w:sz w:val="28"/>
+          <w:szCs w:val="28"/>
+        </w:rPr>
+        <w:t>Wiersz w tabeli.</w:t>
+      </w:r>
+    </w:p>
+    <w:p>
+      <w:pPr>
+        <w:rPr>
+          <w:rFonts w:ascii="Times New Roman" w:eastAsia="Times New Roman" w:hAnsi="Times New Roman" w:cs="Times New Roman"/>
+          <w:sz w:val="28"/>
+          <w:szCs w:val="28"/>
+        </w:rPr>
+      </w:pPr>
+      <w:r>
+        <w:rPr>
+          <w:rFonts w:ascii="Times New Roman" w:eastAsia="Times New Roman" w:hAnsi="Times New Roman" w:cs="Times New Roman"/>
+          <w:sz w:val="28"/>
+          <w:szCs w:val="28"/>
+        </w:rPr>
+        <w:t xml:space="preserve">Dziedziczenie – </w:t>
+      </w:r>
+      <w:r>
+        <w:rPr>
+          <w:rFonts w:ascii="Times New Roman" w:eastAsia="Times New Roman" w:hAnsi="Times New Roman" w:cs="Times New Roman"/>
+          <w:sz w:val="28"/>
+          <w:szCs w:val="28"/>
+        </w:rPr>
+        <w:t>Nie wspierane. Można symulować jako pole type w tabeli.</w:t>
+      </w:r>
+    </w:p>
+    <w:p>
+      <w:pPr>
+        <w:rPr>
+          <w:rFonts w:ascii="Times New Roman" w:eastAsia="Times New Roman" w:hAnsi="Times New Roman" w:cs="Times New Roman"/>
+          <w:sz w:val="28"/>
+          <w:szCs w:val="28"/>
+        </w:rPr>
+      </w:pPr>
+      <w:r>
+        <w:rPr>
+          <w:rFonts w:ascii="Times New Roman" w:eastAsia="Times New Roman" w:hAnsi="Times New Roman" w:cs="Times New Roman"/>
+          <w:sz w:val="28"/>
+          <w:szCs w:val="28"/>
+        </w:rPr>
+        <w:t xml:space="preserve">Relacje między obiektami – </w:t>
+      </w:r>
+      <w:r>
+        <w:rPr>
+          <w:rFonts w:ascii="Times New Roman" w:eastAsia="Times New Roman" w:hAnsi="Times New Roman" w:cs="Times New Roman"/>
+          <w:sz w:val="28"/>
+          <w:szCs w:val="28"/>
+        </w:rPr>
+        <w:t>W Cassamdra nie ma joinów, więc używa się denormalizacji lub kluczy obcych</w:t>
+      </w:r>
+      <w:r>
+        <w:rPr>
+          <w:rFonts w:ascii="Times New Roman" w:eastAsia="Times New Roman" w:hAnsi="Times New Roman" w:cs="Times New Roman"/>
+          <w:sz w:val="28"/>
+          <w:szCs w:val="28"/>
+        </w:rPr>
+        <w:t>.</w:t>
+      </w:r>
+      <w:r>
+        <w:rPr>
+          <w:rFonts w:ascii="Times New Roman" w:eastAsia="Times New Roman" w:hAnsi="Times New Roman" w:cs="Times New Roman"/>
+          <w:sz w:val="28"/>
+          <w:szCs w:val="28"/>
+        </w:rPr>
+        <w:t xml:space="preserve"> </w:t>
+      </w:r>
+    </w:p>
+    <w:p>
+      <w:pPr>
+        <w:rPr>
+          <w:rFonts w:ascii="Times New Roman" w:eastAsia="Times New Roman" w:hAnsi="Times New Roman" w:cs="Times New Roman"/>
+          <w:sz w:val="28"/>
+          <w:szCs w:val="28"/>
+        </w:rPr>
+      </w:pPr>
+    </w:p>
     <w:sectPr>
       <w:pgSz w:w="11909" w:h="16834"/>
       <w:pgMar w:top="1440" w:right="1440" w:bottom="1440" w:left="1440" w:header="720" w:footer="720" w:gutter="0"/>
@@ -4132,7 +4810,7 @@
 </file>
 
 <file path=word/numbering.xml><?xml version="1.0" encoding="utf-8"?>
-<w:numbering xmlns:wpc="http://schemas.microsoft.com/office/word/2010/wordprocessingCanvas" xmlns:cx="http://schemas.microsoft.com/office/drawing/2014/chartex" xmlns:cx1="http://schemas.microsoft.com/office/drawing/2015/9/8/chartex" xmlns:cx2="http://schemas.microsoft.com/office/drawing/2015/10/21/chartex" xmlns:cx3="http://schemas.microsoft.com/office/drawing/2016/5/9/chartex" xmlns:cx4="http://schemas.microsoft.com/office/drawing/2016/5/10/chartex" xmlns:cx5="http://schemas.microsoft.com/office/drawing/2016/5/11/chartex" xmlns:cx6="http://schemas.microsoft.com/office/drawing/2016/5/12/chartex" xmlns:cx7="http://schemas.microsoft.com/office/drawing/2016/5/13/chartex" xmlns:cx8="http://schemas.microsoft.com/office/drawing/2016/5/14/chartex" xmlns:mc="http://schemas.openxmlformats.org/markup-compatibility/2006" xmlns:aink="http://schemas.microsoft.com/office/drawing/2016/ink" xmlns:am3d="http://schemas.microsoft.com/office/drawing/2017/model3d" xmlns:o="urn:schemas-microsoft-com:office:office" xmlns:oel="http://schemas.microsoft.com/office/2019/extlst" xmlns:r="http://schemas.openxmlformats.org/officeDocument/2006/relationships" xmlns:m="http://schemas.openxmlformats.org/officeDocument/2006/math" xmlns:v="urn:schemas-microsoft-com:vml" xmlns:wp14="http://schemas.microsoft.com/office/word/2010/wordprocessingDrawing" xmlns:wp="http://schemas.openxmlformats.org/drawingml/2006/wordprocessingDrawing" xmlns:w10="urn:schemas-microsoft-com:office:word" xmlns:w="http://schemas.openxmlformats.org/wordprocessingml/2006/main" xmlns:w14="http://schemas.microsoft.com/office/word/2010/wordml" xmlns:w15="http://schemas.microsoft.com/office/word/2012/wordml" xmlns:w16cex="http://schemas.microsoft.com/office/word/2018/wordml/cex" xmlns:w16cid="http://schemas.microsoft.com/office/word/2016/wordml/cid" xmlns:w16="http://schemas.microsoft.com/office/word/2018/wordml" xmlns:w16du="http://schemas.microsoft.com/office/word/2023/wordml/word16du" xmlns:w16sdtdh="http://schemas.microsoft.com/office/word/2020/wordml/sdtdatahash" xmlns:w16sdtfl="http://schemas.microsoft.com/office/word/2024/wordml/sdtformatlock" xmlns:w16se="http://schemas.microsoft.com/office/word/2015/wordml/symex" xmlns:wpg="http://schemas.microsoft.com/office/word/2010/wordprocessingGroup" xmlns:wpi="http://schemas.microsoft.com/office/word/2010/wordprocessingInk" xmlns:wne="http://schemas.microsoft.com/office/word/2006/wordml" xmlns:wps="http://schemas.microsoft.com/office/word/2010/wordprocessingShape" mc:Ignorable="w14 w15 w16se w16cid w16 w16cex w16sdtdh w16sdtfl w16du wp14">
+<w:numbering xmlns:wpc="http://schemas.microsoft.com/office/word/2010/wordprocessingCanvas" xmlns:cx="http://schemas.microsoft.com/office/drawing/2014/chartex" xmlns:cx1="http://schemas.microsoft.com/office/drawing/2015/9/8/chartex" xmlns:cx2="http://schemas.microsoft.com/office/drawing/2015/10/21/chartex" xmlns:cx3="http://schemas.microsoft.com/office/drawing/2016/5/9/chartex" xmlns:cx4="http://schemas.microsoft.com/office/drawing/2016/5/10/chartex" xmlns:cx5="http://schemas.microsoft.com/office/drawing/2016/5/11/chartex" xmlns:cx6="http://schemas.microsoft.com/office/drawing/2016/5/12/chartex" xmlns:cx7="http://schemas.microsoft.com/office/drawing/2016/5/13/chartex" xmlns:cx8="http://schemas.microsoft.com/office/drawing/2016/5/14/chartex" xmlns:mc="http://schemas.openxmlformats.org/markup-compatibility/2006" xmlns:aink="http://schemas.microsoft.com/office/drawing/2016/ink" xmlns:am3d="http://schemas.microsoft.com/office/drawing/2017/model3d" xmlns:o="urn:schemas-microsoft-com:office:office" xmlns:oel="http://schemas.microsoft.com/office/2019/extlst" xmlns:r="http://schemas.openxmlformats.org/officeDocument/2006/relationships" xmlns:m="http://schemas.openxmlformats.org/officeDocument/2006/math" xmlns:v="urn:schemas-microsoft-com:vml" xmlns:wp14="http://schemas.microsoft.com/office/word/2010/wordprocessingDrawing" xmlns:wp="http://schemas.openxmlformats.org/drawingml/2006/wordprocessingDrawing" xmlns:w10="urn:schemas-microsoft-com:office:word" xmlns:w="http://schemas.openxmlformats.org/wordprocessingml/2006/main" xmlns:w14="http://schemas.microsoft.com/office/word/2010/wordml" xmlns:w15="http://schemas.microsoft.com/office/word/2012/wordml" xmlns:w16cex="http://schemas.microsoft.com/office/word/2018/wordml/cex" xmlns:w16cid="http://schemas.microsoft.com/office/word/2016/wordml/cid" xmlns:w16="http://schemas.microsoft.com/office/word/2018/wordml" xmlns:w16sdtdh="http://schemas.microsoft.com/office/word/2020/wordml/sdtdatahash" xmlns:w16se="http://schemas.microsoft.com/office/word/2015/wordml/symex" xmlns:wpg="http://schemas.microsoft.com/office/word/2010/wordprocessingGroup" xmlns:wpi="http://schemas.microsoft.com/office/word/2010/wordprocessingInk" xmlns:wne="http://schemas.microsoft.com/office/word/2006/wordml" xmlns:wps="http://schemas.microsoft.com/office/word/2010/wordprocessingShape" mc:Ignorable="w14 w15 w16se w16cid w16 w16cex w16sdtdh wp14">
   <w:abstractNum w:abstractNumId="0" w15:restartNumberingAfterBreak="0">
     <w:nsid w:val="1BAE2AEB"/>
     <w:multiLevelType w:val="multilevel"/>
@@ -5529,7 +6207,7 @@
 </file>
 
 <file path=word/styles.xml><?xml version="1.0" encoding="utf-8"?>
-<w:styles xmlns:mc="http://schemas.openxmlformats.org/markup-compatibility/2006" xmlns:r="http://schemas.openxmlformats.org/officeDocument/2006/relationships" xmlns:w="http://schemas.openxmlformats.org/wordprocessingml/2006/main" xmlns:w14="http://schemas.microsoft.com/office/word/2010/wordml" xmlns:w15="http://schemas.microsoft.com/office/word/2012/wordml" xmlns:w16cex="http://schemas.microsoft.com/office/word/2018/wordml/cex" xmlns:w16cid="http://schemas.microsoft.com/office/word/2016/wordml/cid" xmlns:w16="http://schemas.microsoft.com/office/word/2018/wordml" xmlns:w16du="http://schemas.microsoft.com/office/word/2023/wordml/word16du" xmlns:w16sdtdh="http://schemas.microsoft.com/office/word/2020/wordml/sdtdatahash" xmlns:w16sdtfl="http://schemas.microsoft.com/office/word/2024/wordml/sdtformatlock" xmlns:w16se="http://schemas.microsoft.com/office/word/2015/wordml/symex" mc:Ignorable="w14 w15 w16se w16cid w16 w16cex w16sdtdh w16sdtfl w16du">
+<w:styles xmlns:mc="http://schemas.openxmlformats.org/markup-compatibility/2006" xmlns:r="http://schemas.openxmlformats.org/officeDocument/2006/relationships" xmlns:w="http://schemas.openxmlformats.org/wordprocessingml/2006/main" xmlns:w14="http://schemas.microsoft.com/office/word/2010/wordml" xmlns:w15="http://schemas.microsoft.com/office/word/2012/wordml" xmlns:w16cex="http://schemas.microsoft.com/office/word/2018/wordml/cex" xmlns:w16cid="http://schemas.microsoft.com/office/word/2016/wordml/cid" xmlns:w16="http://schemas.microsoft.com/office/word/2018/wordml" xmlns:w16sdtdh="http://schemas.microsoft.com/office/word/2020/wordml/sdtdatahash" xmlns:w16se="http://schemas.microsoft.com/office/word/2015/wordml/symex" mc:Ignorable="w14 w15 w16se w16cid w16 w16cex w16sdtdh">
   <w:docDefaults>
     <w:rPrDefault>
       <w:rPr>
@@ -5923,14 +6601,15 @@
     <w:lsdException w:name="Unresolved Mention" w:semiHidden="1" w:unhideWhenUsed="1"/>
     <w:lsdException w:name="Smart Link" w:semiHidden="1" w:unhideWhenUsed="1"/>
   </w:latentStyles>
-  <w:style w:type="paragraph" w:default="1" w:styleId="Normalny">
+  <w:style w:type="paragraph" w:default="1" w:styleId="Normal">
     <w:name w:val="Normal"/>
     <w:qFormat/>
+    <w:rsid w:val="00B966C1"/>
   </w:style>
-  <w:style w:type="paragraph" w:styleId="Nagwek1">
+  <w:style w:type="paragraph" w:styleId="Heading1">
     <w:name w:val="heading 1"/>
-    <w:basedOn w:val="Normalny"/>
-    <w:next w:val="Normalny"/>
+    <w:basedOn w:val="Normal"/>
+    <w:next w:val="Normal"/>
     <w:uiPriority w:val="9"/>
     <w:qFormat/>
     <w:pPr>
@@ -5944,10 +6623,10 @@
       <w:szCs w:val="40"/>
     </w:rPr>
   </w:style>
-  <w:style w:type="paragraph" w:styleId="Nagwek2">
+  <w:style w:type="paragraph" w:styleId="Heading2">
     <w:name w:val="heading 2"/>
-    <w:basedOn w:val="Normalny"/>
-    <w:next w:val="Normalny"/>
+    <w:basedOn w:val="Normal"/>
+    <w:next w:val="Normal"/>
     <w:uiPriority w:val="9"/>
     <w:semiHidden/>
     <w:unhideWhenUsed/>
@@ -5963,10 +6642,10 @@
       <w:szCs w:val="32"/>
     </w:rPr>
   </w:style>
-  <w:style w:type="paragraph" w:styleId="Nagwek3">
+  <w:style w:type="paragraph" w:styleId="Heading3">
     <w:name w:val="heading 3"/>
-    <w:basedOn w:val="Normalny"/>
-    <w:next w:val="Normalny"/>
+    <w:basedOn w:val="Normal"/>
+    <w:next w:val="Normal"/>
     <w:uiPriority w:val="9"/>
     <w:semiHidden/>
     <w:unhideWhenUsed/>
@@ -5983,10 +6662,10 @@
       <w:szCs w:val="28"/>
     </w:rPr>
   </w:style>
-  <w:style w:type="paragraph" w:styleId="Nagwek4">
+  <w:style w:type="paragraph" w:styleId="Heading4">
     <w:name w:val="heading 4"/>
-    <w:basedOn w:val="Normalny"/>
-    <w:next w:val="Normalny"/>
+    <w:basedOn w:val="Normal"/>
+    <w:next w:val="Normal"/>
     <w:uiPriority w:val="9"/>
     <w:semiHidden/>
     <w:unhideWhenUsed/>
@@ -6003,10 +6682,10 @@
       <w:szCs w:val="24"/>
     </w:rPr>
   </w:style>
-  <w:style w:type="paragraph" w:styleId="Nagwek5">
+  <w:style w:type="paragraph" w:styleId="Heading5">
     <w:name w:val="heading 5"/>
-    <w:basedOn w:val="Normalny"/>
-    <w:next w:val="Normalny"/>
+    <w:basedOn w:val="Normal"/>
+    <w:next w:val="Normal"/>
     <w:uiPriority w:val="9"/>
     <w:semiHidden/>
     <w:unhideWhenUsed/>
@@ -6021,10 +6700,10 @@
       <w:color w:val="666666"/>
     </w:rPr>
   </w:style>
-  <w:style w:type="paragraph" w:styleId="Nagwek6">
+  <w:style w:type="paragraph" w:styleId="Heading6">
     <w:name w:val="heading 6"/>
-    <w:basedOn w:val="Normalny"/>
-    <w:next w:val="Normalny"/>
+    <w:basedOn w:val="Normal"/>
+    <w:next w:val="Normal"/>
     <w:uiPriority w:val="9"/>
     <w:semiHidden/>
     <w:unhideWhenUsed/>
@@ -6040,13 +6719,12 @@
       <w:color w:val="666666"/>
     </w:rPr>
   </w:style>
-  <w:style w:type="character" w:default="1" w:styleId="Domylnaczcionkaakapitu">
+  <w:style w:type="character" w:default="1" w:styleId="DefaultParagraphFont">
     <w:name w:val="Default Paragraph Font"/>
     <w:uiPriority w:val="1"/>
-    <w:semiHidden/>
     <w:unhideWhenUsed/>
   </w:style>
-  <w:style w:type="table" w:default="1" w:styleId="Standardowy">
+  <w:style w:type="table" w:default="1" w:styleId="TableNormal">
     <w:name w:val="Normal Table"/>
     <w:uiPriority w:val="99"/>
     <w:semiHidden/>
@@ -6061,14 +6739,14 @@
       </w:tblCellMar>
     </w:tblPr>
   </w:style>
-  <w:style w:type="numbering" w:default="1" w:styleId="Bezlisty">
+  <w:style w:type="numbering" w:default="1" w:styleId="NoList">
     <w:name w:val="No List"/>
     <w:uiPriority w:val="99"/>
     <w:semiHidden/>
     <w:unhideWhenUsed/>
   </w:style>
-  <w:style w:type="table" w:customStyle="1" w:styleId="TableNormal">
-    <w:name w:val="Table Normal"/>
+  <w:style w:type="table" w:customStyle="1" w:styleId="TableNormal1">
+    <w:name w:val="Table Normal1"/>
     <w:tblPr>
       <w:tblCellMar>
         <w:top w:w="0" w:type="dxa"/>
@@ -6078,10 +6756,10 @@
       </w:tblCellMar>
     </w:tblPr>
   </w:style>
-  <w:style w:type="paragraph" w:styleId="Tytu">
+  <w:style w:type="paragraph" w:styleId="Title">
     <w:name w:val="Title"/>
-    <w:basedOn w:val="Normalny"/>
-    <w:next w:val="Normalny"/>
+    <w:basedOn w:val="Normal"/>
+    <w:next w:val="Normal"/>
     <w:uiPriority w:val="10"/>
     <w:qFormat/>
     <w:pPr>
@@ -6094,10 +6772,10 @@
       <w:szCs w:val="52"/>
     </w:rPr>
   </w:style>
-  <w:style w:type="paragraph" w:styleId="Podtytu">
+  <w:style w:type="paragraph" w:styleId="Subtitle">
     <w:name w:val="Subtitle"/>
-    <w:basedOn w:val="Normalny"/>
-    <w:next w:val="Normalny"/>
+    <w:basedOn w:val="Normal"/>
+    <w:next w:val="Normal"/>
     <w:uiPriority w:val="11"/>
     <w:qFormat/>
     <w:pPr>
@@ -6112,7 +6790,7 @@
     </w:rPr>
   </w:style>
   <w:style w:type="table" w:customStyle="1" w:styleId="a">
-    <w:basedOn w:val="TableNormal"/>
+    <w:basedOn w:val="TableNormal1"/>
     <w:tblPr>
       <w:tblStyleRowBandSize w:val="1"/>
       <w:tblStyleColBandSize w:val="1"/>

</xml_diff>